<commit_message>
Adding the queries descriptors.
</commit_message>
<xml_diff>
--- a/Executive Summary.docx
+++ b/Executive Summary.docx
@@ -76,7 +76,19 @@
         <w:rPr>
           <w:lang w:val="cs-CZ"/>
         </w:rPr>
-        <w:t>As hinted in the README file, the purpose of this project is to analyse the ride data of the citibike sharing company in New York</w:t>
+        <w:t xml:space="preserve">As </w:t>
+      </w:r>
+      <w:r>
+        <w:rPr>
+          <w:lang w:val="cs-CZ"/>
+        </w:rPr>
+        <w:t>stated</w:t>
+      </w:r>
+      <w:r>
+        <w:rPr>
+          <w:lang w:val="cs-CZ"/>
+        </w:rPr>
+        <w:t xml:space="preserve"> in the README file, the purpose of this project is to analyse the ride data of the citibike sharing company in New York</w:t>
       </w:r>
       <w:r>
         <w:rPr>
@@ -115,23 +127,18 @@
         <w:br/>
         <w:t xml:space="preserve">It is best to read this document and inspect the PowerBI dashboard at the same time. </w:t>
       </w:r>
-      <w:r>
-        <w:rPr>
-          <w:lang w:val="en-US"/>
-        </w:rPr>
-        <w:br/>
-      </w:r>
-      <w:r>
-        <w:rPr>
-          <w:lang w:val="en-US"/>
-        </w:rPr>
-        <w:t>T</w:t>
-      </w:r>
-      <w:r>
-        <w:rPr>
-          <w:lang w:val="en-US"/>
-        </w:rPr>
-        <w:t>he areas of investigation are:</w:t>
+    </w:p>
+    <w:p>
+      <w:pPr>
+        <w:rPr>
+          <w:lang w:val="en-US"/>
+        </w:rPr>
+      </w:pPr>
+      <w:r>
+        <w:rPr>
+          <w:lang w:val="en-US"/>
+        </w:rPr>
+        <w:t xml:space="preserve">The source files for this project are: </w:t>
       </w:r>
     </w:p>
     <w:p>
@@ -149,7 +156,7 @@
         <w:rPr>
           <w:lang w:val="en-US"/>
         </w:rPr>
-        <w:t>Change in the state of the company</w:t>
+        <w:t>A .csv file containing the weather information for each day of 2016.</w:t>
       </w:r>
     </w:p>
     <w:p>
@@ -167,7 +174,46 @@
         <w:rPr>
           <w:lang w:val="en-US"/>
         </w:rPr>
-        <w:t>User behavior by time</w:t>
+        <w:t xml:space="preserve">Multiple .csv files where each ride of the </w:t>
+      </w:r>
+      <w:proofErr w:type="spellStart"/>
+      <w:r>
+        <w:rPr>
+          <w:lang w:val="en-US"/>
+        </w:rPr>
+        <w:t>Citibike</w:t>
+      </w:r>
+      <w:proofErr w:type="spellEnd"/>
+      <w:r>
+        <w:rPr>
+          <w:lang w:val="en-US"/>
+        </w:rPr>
+        <w:t xml:space="preserve"> bikes is recorded.</w:t>
+      </w:r>
+      <w:r>
+        <w:rPr>
+          <w:lang w:val="en-US"/>
+        </w:rPr>
+        <w:t xml:space="preserve"> </w:t>
+      </w:r>
+    </w:p>
+    <w:p>
+      <w:pPr>
+        <w:rPr>
+          <w:lang w:val="en-US"/>
+        </w:rPr>
+      </w:pPr>
+      <w:r>
+        <w:rPr>
+          <w:lang w:val="en-US"/>
+        </w:rPr>
+        <w:t>T</w:t>
+      </w:r>
+      <w:r>
+        <w:rPr>
+          <w:lang w:val="en-US"/>
+        </w:rPr>
+        <w:t>he areas of investigation are:</w:t>
       </w:r>
     </w:p>
     <w:p>
@@ -185,8 +231,16 @@
         <w:rPr>
           <w:lang w:val="en-US"/>
         </w:rPr>
-        <w:t>User behavior by location</w:t>
-      </w:r>
+        <w:t xml:space="preserve">Change in the state of the </w:t>
+      </w:r>
+      <w:proofErr w:type="gramStart"/>
+      <w:r>
+        <w:rPr>
+          <w:lang w:val="en-US"/>
+        </w:rPr>
+        <w:t>company</w:t>
+      </w:r>
+      <w:proofErr w:type="gramEnd"/>
     </w:p>
     <w:p>
       <w:pPr>
@@ -203,7 +257,7 @@
         <w:rPr>
           <w:lang w:val="en-US"/>
         </w:rPr>
-        <w:t>Effect of weather on user behavior</w:t>
+        <w:t>The effect of time on user behavior</w:t>
       </w:r>
     </w:p>
     <w:p>
@@ -221,6 +275,48 @@
         <w:rPr>
           <w:lang w:val="en-US"/>
         </w:rPr>
+        <w:t>The effect of location on user behavior</w:t>
+      </w:r>
+    </w:p>
+    <w:p>
+      <w:pPr>
+        <w:pStyle w:val="ListParagraph"/>
+        <w:numPr>
+          <w:ilvl w:val="0"/>
+          <w:numId w:val="5"/>
+        </w:numPr>
+        <w:rPr>
+          <w:lang w:val="en-US"/>
+        </w:rPr>
+      </w:pPr>
+      <w:r>
+        <w:rPr>
+          <w:lang w:val="en-US"/>
+        </w:rPr>
+        <w:t>The e</w:t>
+      </w:r>
+      <w:r>
+        <w:rPr>
+          <w:lang w:val="en-US"/>
+        </w:rPr>
+        <w:t>ffect of weather on user behavior</w:t>
+      </w:r>
+    </w:p>
+    <w:p>
+      <w:pPr>
+        <w:pStyle w:val="ListParagraph"/>
+        <w:numPr>
+          <w:ilvl w:val="0"/>
+          <w:numId w:val="5"/>
+        </w:numPr>
+        <w:rPr>
+          <w:lang w:val="en-US"/>
+        </w:rPr>
+      </w:pPr>
+      <w:r>
+        <w:rPr>
+          <w:lang w:val="en-US"/>
+        </w:rPr>
         <w:t xml:space="preserve">Estimation of wear and tear of the </w:t>
       </w:r>
       <w:r>
@@ -475,7 +571,13 @@
         <w:rPr>
           <w:lang w:val="en-US"/>
         </w:rPr>
-        <w:t>. This gives a measurable indicator of the size of the company which can be used for comparison with other companies.</w:t>
+        <w:t>. This gives a measurable indicator of the size of the company which can be used for comparison with other companies</w:t>
+      </w:r>
+      <w:r>
+        <w:rPr>
+          <w:lang w:val="en-US"/>
+        </w:rPr>
+        <w:t xml:space="preserve">/future revenue modeling or forecasting. </w:t>
       </w:r>
     </w:p>
     <w:p>
@@ -505,6 +607,12 @@
         <w:rPr>
           <w:lang w:val="en-US"/>
         </w:rPr>
+        <w:t>if/</w:t>
+      </w:r>
+      <w:r>
+        <w:rPr>
+          <w:lang w:val="en-US"/>
+        </w:rPr>
         <w:t>how the company responds to change.</w:t>
       </w:r>
       <w:r>
@@ -607,39 +715,26 @@
         <w:rPr>
           <w:lang w:val="en-US"/>
         </w:rPr>
-        <w:t xml:space="preserve">In this category it is assumed that the person carrying out the analysis is outside of the company. The company surely has better datasets to answer the above questions and knows what its policies/intent are. </w:t>
-      </w:r>
-    </w:p>
-    <w:p>
-      <w:pPr>
-        <w:rPr>
-          <w:b/>
-          <w:bCs/>
-          <w:lang w:val="en-US"/>
-        </w:rPr>
-      </w:pPr>
-    </w:p>
-    <w:p>
-      <w:pPr>
-        <w:rPr>
-          <w:b/>
-          <w:bCs/>
-          <w:lang w:val="en-US"/>
-        </w:rPr>
-      </w:pPr>
-    </w:p>
-    <w:p>
-      <w:pPr>
-        <w:rPr>
-          <w:b/>
-          <w:bCs/>
-          <w:lang w:val="en-US"/>
-        </w:rPr>
-      </w:pPr>
-    </w:p>
-    <w:p>
-      <w:pPr>
-        <w:rPr>
+        <w:t>In this category it is assumed that the person carrying out the analysis</w:t>
+      </w:r>
+      <w:r>
+        <w:rPr>
+          <w:lang w:val="en-US"/>
+        </w:rPr>
+        <w:t xml:space="preserve"> is not a member of the company</w:t>
+      </w:r>
+      <w:r>
+        <w:rPr>
+          <w:lang w:val="en-US"/>
+        </w:rPr>
+        <w:t xml:space="preserve">. The company surely has better datasets to answer the above questions and knows what its policies/intent are. </w:t>
+      </w:r>
+    </w:p>
+    <w:p>
+      <w:pPr>
+        <w:rPr>
+          <w:i/>
+          <w:iCs/>
           <w:lang w:val="en-US"/>
         </w:rPr>
       </w:pPr>
@@ -712,13 +807,67 @@
         <w:rPr>
           <w:lang w:val="cs-CZ"/>
         </w:rPr>
+        <w:t>This is</w:t>
+      </w:r>
+      <w:r>
+        <w:rPr>
+          <w:lang w:val="cs-CZ"/>
+        </w:rPr>
+        <w:t xml:space="preserve"> due to</w:t>
+      </w:r>
+      <w:r>
+        <w:rPr>
+          <w:lang w:val="cs-CZ"/>
+        </w:rPr>
+        <w:t xml:space="preserve"> the inherent limitation of the dataset</w:t>
+      </w:r>
+      <w:r>
+        <w:rPr>
+          <w:lang w:val="cs-CZ"/>
+        </w:rPr>
+        <w:t xml:space="preserve">, it </w:t>
+      </w:r>
+      <w:r>
+        <w:rPr>
+          <w:lang w:val="cs-CZ"/>
+        </w:rPr>
+        <w:t>describ</w:t>
+      </w:r>
+      <w:r>
+        <w:rPr>
+          <w:lang w:val="cs-CZ"/>
+        </w:rPr>
+        <w:t>es</w:t>
+      </w:r>
+      <w:r>
+        <w:rPr>
+          <w:lang w:val="cs-CZ"/>
+        </w:rPr>
+        <w:t xml:space="preserve"> rides taken, not the stations. </w:t>
+      </w:r>
+      <w:r>
+        <w:rPr>
+          <w:lang w:val="cs-CZ"/>
+        </w:rPr>
         <w:br/>
       </w:r>
       <w:r>
         <w:rPr>
           <w:lang w:val="cs-CZ"/>
         </w:rPr>
-        <w:t xml:space="preserve">However, as the column shows, the 5% of the least used bikes are still used a couple of times, therefore the probability of a bike being never used in a given month is very low. </w:t>
+        <w:t>However, as the column shows, the 5% of the least used bikes are still used a couple of times, therefore the probability of a bike</w:t>
+      </w:r>
+      <w:r>
+        <w:rPr>
+          <w:lang w:val="cs-CZ"/>
+        </w:rPr>
+        <w:t xml:space="preserve"> never being</w:t>
+      </w:r>
+      <w:r>
+        <w:rPr>
+          <w:lang w:val="cs-CZ"/>
+        </w:rPr>
+        <w:t xml:space="preserve"> used in a given month is very low. </w:t>
       </w:r>
     </w:p>
     <w:p>
@@ -751,6 +900,12 @@
           <w:lang w:val="cs-CZ"/>
         </w:rPr>
         <w:t xml:space="preserve">. This is however just a speculation and more domain knowledge is needed to answer it. </w:t>
+      </w:r>
+      <w:r>
+        <w:rPr>
+          <w:lang w:val="cs-CZ"/>
+        </w:rPr>
+        <w:t xml:space="preserve">However, it can definitely be said that the majority of rides occurs in New Jersey. </w:t>
       </w:r>
     </w:p>
     <w:p>
@@ -768,13 +923,19 @@
         <w:rPr>
           <w:lang w:val="en-US"/>
         </w:rPr>
+        <w:t xml:space="preserve">The effect of Time on </w:t>
+      </w:r>
+      <w:r>
+        <w:rPr>
+          <w:lang w:val="en-US"/>
+        </w:rPr>
         <w:t>U</w:t>
       </w:r>
       <w:r>
         <w:rPr>
           <w:lang w:val="en-US"/>
         </w:rPr>
-        <w:t>ser behavior by time</w:t>
+        <w:t>ser behavior</w:t>
       </w:r>
     </w:p>
     <w:p>
@@ -914,21 +1075,7 @@
         <w:rPr>
           <w:lang w:val="en-US"/>
         </w:rPr>
-        <w:t xml:space="preserve"> for each day in the week (</w:t>
-      </w:r>
-      <w:proofErr w:type="gramStart"/>
-      <w:r>
-        <w:rPr>
-          <w:lang w:val="en-US"/>
-        </w:rPr>
-        <w:t>slice</w:t>
-      </w:r>
-      <w:proofErr w:type="gramEnd"/>
-      <w:r>
-        <w:rPr>
-          <w:lang w:val="en-US"/>
-        </w:rPr>
-        <w:t xml:space="preserve"> by month). </w:t>
+        <w:t xml:space="preserve"> for each day in the week (slice by month). </w:t>
       </w:r>
     </w:p>
     <w:p>
@@ -1015,14 +1162,20 @@
         <w:rPr>
           <w:lang w:val="en-US"/>
         </w:rPr>
-        <w:t xml:space="preserve">Knowing when users ride the bikes gives an insight into the actual </w:t>
+        <w:t>Knowing when users ride the bikes gives an insight into the actual userbase</w:t>
+      </w:r>
+      <w:r>
+        <w:rPr>
+          <w:lang w:val="en-US"/>
+        </w:rPr>
+        <w:t xml:space="preserve"> as tourists/employed residents will ride their bikes and different </w:t>
       </w:r>
       <w:proofErr w:type="gramStart"/>
       <w:r>
         <w:rPr>
           <w:lang w:val="en-US"/>
         </w:rPr>
-        <w:t>userbase</w:t>
+        <w:t>time</w:t>
       </w:r>
       <w:proofErr w:type="gramEnd"/>
       <w:r>
@@ -1195,19 +1348,6 @@
     </w:p>
     <w:p>
       <w:pPr>
-        <w:rPr>
-          <w:lang w:val="en-US"/>
-        </w:rPr>
-      </w:pPr>
-      <w:r>
-        <w:rPr>
-          <w:lang w:val="en-US"/>
-        </w:rPr>
-        <w:t xml:space="preserve">  </w:t>
-      </w:r>
-    </w:p>
-    <w:p>
-      <w:pPr>
         <w:pStyle w:val="Heading2"/>
         <w:numPr>
           <w:ilvl w:val="0"/>
@@ -1222,13 +1362,25 @@
           <w:lang w:val="en-US"/>
         </w:rPr>
         <w:lastRenderedPageBreak/>
-        <w:t>U</w:t>
-      </w:r>
-      <w:r>
-        <w:rPr>
-          <w:lang w:val="en-US"/>
-        </w:rPr>
-        <w:t>ser behavior by location</w:t>
+        <w:t>The Effect of Location on User</w:t>
+      </w:r>
+      <w:r>
+        <w:rPr>
+          <w:lang w:val="en-US"/>
+        </w:rPr>
+        <w:t xml:space="preserve"> </w:t>
+      </w:r>
+      <w:r>
+        <w:rPr>
+          <w:lang w:val="en-US"/>
+        </w:rPr>
+        <w:t>B</w:t>
+      </w:r>
+      <w:r>
+        <w:rPr>
+          <w:lang w:val="en-US"/>
+        </w:rPr>
+        <w:t>ehavior</w:t>
       </w:r>
     </w:p>
     <w:p>
@@ -1530,7 +1682,19 @@
         <w:rPr>
           <w:lang w:val="en-US"/>
         </w:rPr>
-        <w:t xml:space="preserve"> The insights here are that almost no rides end in New York, the absolutely crushing majority of rides occurs in New Jersey specifically in the </w:t>
+        <w:t xml:space="preserve"> The insights here are that almost no rides end in New York, the absolutely crushing majority of rides occurs in New Jersey </w:t>
+      </w:r>
+      <w:r>
+        <w:rPr>
+          <w:lang w:val="en-US"/>
+        </w:rPr>
+        <w:t>(</w:t>
+      </w:r>
+      <w:r>
+        <w:rPr>
+          <w:lang w:val="en-US"/>
+        </w:rPr>
+        <w:t xml:space="preserve">specifically in the </w:t>
       </w:r>
       <w:proofErr w:type="spellStart"/>
       <w:r>
@@ -1544,7 +1708,19 @@
         <w:rPr>
           <w:lang w:val="en-US"/>
         </w:rPr>
-        <w:t xml:space="preserve"> area. This trend is constant throughout the year and the introduction of new stations doesn’t have any effect on it. </w:t>
+        <w:t xml:space="preserve"> area</w:t>
+      </w:r>
+      <w:r>
+        <w:rPr>
+          <w:lang w:val="en-US"/>
+        </w:rPr>
+        <w:t>)</w:t>
+      </w:r>
+      <w:r>
+        <w:rPr>
+          <w:lang w:val="en-US"/>
+        </w:rPr>
+        <w:t xml:space="preserve">. This trend is constant throughout the year and the introduction of new stations doesn’t have any effect on it. </w:t>
       </w:r>
     </w:p>
     <w:p>
@@ -1562,7 +1738,49 @@
         <w:rPr>
           <w:lang w:val="en-US"/>
         </w:rPr>
-        <w:t>Effect of weather on user behavior</w:t>
+        <w:t xml:space="preserve">The </w:t>
+      </w:r>
+      <w:r>
+        <w:rPr>
+          <w:lang w:val="en-US"/>
+        </w:rPr>
+        <w:t xml:space="preserve">Effect of </w:t>
+      </w:r>
+      <w:r>
+        <w:rPr>
+          <w:lang w:val="en-US"/>
+        </w:rPr>
+        <w:t>W</w:t>
+      </w:r>
+      <w:r>
+        <w:rPr>
+          <w:lang w:val="en-US"/>
+        </w:rPr>
+        <w:t xml:space="preserve">eather on </w:t>
+      </w:r>
+      <w:r>
+        <w:rPr>
+          <w:lang w:val="en-US"/>
+        </w:rPr>
+        <w:t>U</w:t>
+      </w:r>
+      <w:r>
+        <w:rPr>
+          <w:lang w:val="en-US"/>
+        </w:rPr>
+        <w:t xml:space="preserve">ser </w:t>
+      </w:r>
+      <w:r>
+        <w:rPr>
+          <w:lang w:val="en-US"/>
+        </w:rPr>
+        <w:t>B</w:t>
+      </w:r>
+      <w:r>
+        <w:rPr>
+          <w:lang w:val="en-US"/>
+        </w:rPr>
+        <w:t>ehavior</w:t>
       </w:r>
     </w:p>
     <w:p>
@@ -1793,6 +2011,34 @@
     </w:p>
     <w:p>
       <w:pPr>
+        <w:rPr>
+          <w:lang w:val="en-US"/>
+        </w:rPr>
+      </w:pPr>
+    </w:p>
+    <w:p>
+      <w:pPr>
+        <w:rPr>
+          <w:lang w:val="en-US"/>
+        </w:rPr>
+      </w:pPr>
+    </w:p>
+    <w:p>
+      <w:pPr>
+        <w:rPr>
+          <w:lang w:val="en-US"/>
+        </w:rPr>
+      </w:pPr>
+    </w:p>
+    <w:p>
+      <w:pPr>
+        <w:rPr>
+          <w:lang w:val="en-US"/>
+        </w:rPr>
+      </w:pPr>
+    </w:p>
+    <w:p>
+      <w:pPr>
         <w:pStyle w:val="Heading2"/>
         <w:numPr>
           <w:ilvl w:val="0"/>
@@ -1806,6 +2052,7 @@
         <w:rPr>
           <w:lang w:val="en-US"/>
         </w:rPr>
+        <w:lastRenderedPageBreak/>
         <w:t>Estimation of the wear and tear of the equipment</w:t>
       </w:r>
     </w:p>
@@ -1862,25 +2109,17 @@
     <w:p>
       <w:pPr>
         <w:rPr>
-          <w:lang w:val="en-US"/>
-        </w:rPr>
-      </w:pPr>
-    </w:p>
-    <w:p>
-      <w:pPr>
-        <w:rPr>
-          <w:b/>
-          <w:bCs/>
-          <w:lang w:val="en-US"/>
-        </w:rPr>
-      </w:pPr>
-      <w:r>
-        <w:rPr>
-          <w:b/>
-          <w:bCs/>
-          <w:lang w:val="en-US"/>
-        </w:rPr>
-        <w:lastRenderedPageBreak/>
+          <w:b/>
+          <w:bCs/>
+          <w:lang w:val="en-US"/>
+        </w:rPr>
+      </w:pPr>
+      <w:r>
+        <w:rPr>
+          <w:b/>
+          <w:bCs/>
+          <w:lang w:val="en-US"/>
+        </w:rPr>
         <w:t>Re</w:t>
       </w:r>
       <w:r>
@@ -2813,7 +3052,7 @@
   <w:abstractNum w:abstractNumId="7" w15:restartNumberingAfterBreak="0">
     <w:nsid w:val="48290B4F"/>
     <w:multiLevelType w:val="hybridMultilevel"/>
-    <w:tmpl w:val="317AA1F6"/>
+    <w:tmpl w:val="692A0030"/>
     <w:lvl w:ilvl="0" w:tplc="08090001">
       <w:start w:val="1"/>
       <w:numFmt w:val="bullet"/>

</xml_diff>